<commit_message>
added screenshot; added jQuery Geo blurb at top;
</commit_message>
<xml_diff>
--- a/win8-tostatichtml/toStaticHTML.docx
+++ b/win8-tostatichtml/toStaticHTML.docx
@@ -7,63 +7,230 @@
         <w:pStyle w:val="Heading1"/>
       </w:pPr>
       <w:r>
-        <w:t xml:space="preserve">Windows 8, </w:t>
-      </w:r>
-      <w:proofErr w:type="spellStart"/>
+        <w:t xml:space="preserve">Windows 8, jQuery Geo, and </w:t>
+      </w:r>
+      <w:proofErr w:type="spellStart"/>
+      <w:r>
+        <w:t>toStaticHTML</w:t>
+      </w:r>
+      <w:proofErr w:type="spellEnd"/>
+    </w:p>
+    <w:p>
+      <w:r>
+        <w:t>2012-09-25</w:t>
+      </w:r>
+      <w:r>
+        <w:br/>
+        <w:t>Ryan Westphal</w:t>
+      </w:r>
+    </w:p>
+    <w:p>
+      <w:r>
+        <w:t xml:space="preserve">I recently attended a Windows 8 </w:t>
+      </w:r>
+      <w:proofErr w:type="spellStart"/>
+      <w:r>
+        <w:t>DevCamp</w:t>
+      </w:r>
+      <w:proofErr w:type="spellEnd"/>
+      <w:r>
+        <w:t xml:space="preserve"> with the intention of installing Microsoft's latest OS for the first time and getting jQuery Geo to work as a native app on top of </w:t>
+      </w:r>
+      <w:proofErr w:type="spellStart"/>
+      <w:r>
+        <w:t>WinJS</w:t>
+      </w:r>
+      <w:proofErr w:type="spellEnd"/>
+      <w:r>
+        <w:t>.</w:t>
+      </w:r>
+    </w:p>
+    <w:p>
+      <w:pPr>
+        <w:pStyle w:val="Heading2"/>
+      </w:pPr>
+      <w:r>
+        <w:t>What is jQuery Geo?</w:t>
+      </w:r>
+    </w:p>
+    <w:p>
+      <w:proofErr w:type="gramStart"/>
       <w:r>
         <w:t>jQuery</w:t>
       </w:r>
-      <w:proofErr w:type="spellEnd"/>
-      <w:r>
-        <w:t xml:space="preserve"> Geo, and </w:t>
-      </w:r>
-      <w:proofErr w:type="spellStart"/>
-      <w:r>
-        <w:t>toStaticHTML</w:t>
-      </w:r>
-      <w:proofErr w:type="spellEnd"/>
-    </w:p>
-    <w:p>
-      <w:r>
-        <w:t>2012-09-25</w:t>
-      </w:r>
-      <w:r>
-        <w:br/>
-        <w:t xml:space="preserve">Ryan </w:t>
-      </w:r>
-      <w:proofErr w:type="spellStart"/>
-      <w:r>
-        <w:t>Westphal</w:t>
-      </w:r>
-      <w:proofErr w:type="spellEnd"/>
-    </w:p>
-    <w:p>
-      <w:r>
-        <w:t xml:space="preserve">I recently attended a Windows 8 </w:t>
-      </w:r>
-      <w:proofErr w:type="spellStart"/>
-      <w:r>
-        <w:t>DevCamp</w:t>
-      </w:r>
-      <w:proofErr w:type="spellEnd"/>
-      <w:r>
-        <w:t xml:space="preserve"> with the intention of installing Microsoft's latest OS for the first time and getting </w:t>
-      </w:r>
-      <w:proofErr w:type="spellStart"/>
+      <w:proofErr w:type="gramEnd"/>
+      <w:r>
+        <w:t xml:space="preserve"> Geo ( </w:t>
+      </w:r>
+      <w:hyperlink r:id="rId6" w:history="1">
+        <w:r>
+          <w:rPr>
+            <w:rStyle w:val="Hyperlink"/>
+          </w:rPr>
+          <w:t>http://jquerygeo.com</w:t>
+        </w:r>
+      </w:hyperlink>
+      <w:r>
+        <w:t xml:space="preserve"> ) is a JavaScript mapping API similar in concept to Bing Maps API and Google Maps API. It is open-source and uses open data by default but can consume any map and data service a developer wishes to use. It is well documented and the API design is inspired by the elegant style of jQuery itself. Write less, map more!</w:t>
+      </w:r>
+    </w:p>
+    <w:p>
+      <w:pPr>
+        <w:pStyle w:val="Heading2"/>
+      </w:pPr>
+      <w:r>
+        <w:t>Did it work?</w:t>
+      </w:r>
+    </w:p>
+    <w:p>
+      <w:pPr>
+        <w:pStyle w:val="Heading3"/>
+      </w:pPr>
+      <w:r>
+        <w:t>Yes!</w:t>
+      </w:r>
+    </w:p>
+    <w:p>
+      <w:r>
+        <w:t>Apart from $.</w:t>
+      </w:r>
+      <w:proofErr w:type="spellStart"/>
+      <w:r>
+        <w:t>ajax</w:t>
+      </w:r>
+      <w:proofErr w:type="spellEnd"/>
+      <w:r>
+        <w:t xml:space="preserve">, jQuery works fine on </w:t>
+      </w:r>
+      <w:proofErr w:type="spellStart"/>
+      <w:r>
+        <w:t>WinJS's</w:t>
+      </w:r>
+      <w:proofErr w:type="spellEnd"/>
+      <w:r>
+        <w:t xml:space="preserve"> Chakra engine. </w:t>
+      </w:r>
+      <w:proofErr w:type="gramStart"/>
       <w:r>
         <w:t>jQuery</w:t>
       </w:r>
-      <w:proofErr w:type="spellEnd"/>
-      <w:r>
-        <w:t xml:space="preserve"> Geo to work as a native app on top of </w:t>
-      </w:r>
+      <w:proofErr w:type="gramEnd"/>
+      <w:r>
+        <w:t xml:space="preserve"> Geo does not use AJAX itself so this is not a problem.</w:t>
+      </w:r>
+    </w:p>
+    <w:p>
+      <w:r>
+        <w:t xml:space="preserve">The only change I had to make to jQuery Geo's source code was to surround any HTML text used to dynamically create elements with a Windows 8 JavaScript method: </w:t>
+      </w:r>
+      <w:proofErr w:type="spellStart"/>
+      <w:r>
+        <w:t>toStaticHtml</w:t>
+      </w:r>
+      <w:proofErr w:type="spellEnd"/>
+      <w:r>
+        <w:t>. This is required when you pass HTML to any jQuery manipulation method such as append.</w:t>
+      </w:r>
+    </w:p>
+    <w:p>
+      <w:r>
+        <w:t>Before:</w:t>
+      </w:r>
+    </w:p>
+    <w:p>
+      <w:pPr>
+        <w:pStyle w:val="Code"/>
+      </w:pPr>
+      <w:r>
+        <w:t>.append( '&lt;div /&gt;' )</w:t>
+      </w:r>
+    </w:p>
+    <w:p>
+      <w:r>
+        <w:t>After:</w:t>
+      </w:r>
+    </w:p>
+    <w:p>
+      <w:pPr>
+        <w:pStyle w:val="Code"/>
+      </w:pPr>
+      <w:r>
+        <w:t>.append( toStaticHTML( '&lt;div /&gt;' ) )</w:t>
+      </w:r>
+    </w:p>
+    <w:p>
+      <w:r>
+        <w:t>That's all I had to change in the jQuery Geo source to get it working in Windows Store apps. Read on for more detail.</w:t>
+      </w:r>
+    </w:p>
+    <w:p>
+      <w:pPr>
+        <w:keepNext/>
+      </w:pPr>
+      <w:r>
+        <w:rPr>
+          <w:noProof/>
+        </w:rPr>
+        <w:lastRenderedPageBreak/>
+        <w:drawing>
+          <wp:inline distT="0" distB="0" distL="0" distR="0" wp14:anchorId="689DA807" wp14:editId="0343F1FC">
+            <wp:extent cx="5943600" cy="3341370"/>
+            <wp:effectExtent l="0" t="0" r="0" b="0"/>
+            <wp:docPr id="1" name="Picture 1"/>
+            <wp:cNvGraphicFramePr>
+              <a:graphicFrameLocks xmlns:a="http://schemas.openxmlformats.org/drawingml/2006/main" noChangeAspect="1"/>
+            </wp:cNvGraphicFramePr>
+            <a:graphic xmlns:a="http://schemas.openxmlformats.org/drawingml/2006/main">
+              <a:graphicData uri="http://schemas.openxmlformats.org/drawingml/2006/picture">
+                <pic:pic xmlns:pic="http://schemas.openxmlformats.org/drawingml/2006/picture">
+                  <pic:nvPicPr>
+                    <pic:cNvPr id="0" name="win8-jquerygeo.png"/>
+                    <pic:cNvPicPr/>
+                  </pic:nvPicPr>
+                  <pic:blipFill>
+                    <a:blip r:embed="rId7">
+                      <a:extLst>
+                        <a:ext uri="{28A0092B-C50C-407E-A947-70E740481C1C}">
+                          <a14:useLocalDpi xmlns:a14="http://schemas.microsoft.com/office/drawing/2010/main" val="0"/>
+                        </a:ext>
+                      </a:extLst>
+                    </a:blip>
+                    <a:stretch>
+                      <a:fillRect/>
+                    </a:stretch>
+                  </pic:blipFill>
+                  <pic:spPr>
+                    <a:xfrm>
+                      <a:off x="0" y="0"/>
+                      <a:ext cx="5943600" cy="3341370"/>
+                    </a:xfrm>
+                    <a:prstGeom prst="rect">
+                      <a:avLst/>
+                    </a:prstGeom>
+                  </pic:spPr>
+                </pic:pic>
+              </a:graphicData>
+            </a:graphic>
+          </wp:inline>
+        </w:drawing>
+      </w:r>
+    </w:p>
+    <w:p>
+      <w:pPr>
+        <w:pStyle w:val="Caption"/>
+      </w:pPr>
       <w:proofErr w:type="spellStart"/>
       <w:r>
         <w:t>WinJS</w:t>
       </w:r>
       <w:proofErr w:type="spellEnd"/>
       <w:r>
-        <w:t>.</w:t>
+        <w:t xml:space="preserve"> in Visual Studio 2012 debugging a j</w:t>
+      </w:r>
+      <w:bookmarkStart w:id="0" w:name="_GoBack"/>
+      <w:bookmarkEnd w:id="0"/>
+      <w:r>
+        <w:t>Query Geo Windows Store app (snapped to right) mapping tweets</w:t>
       </w:r>
     </w:p>
     <w:p>
@@ -71,7 +238,7 @@
         <w:pStyle w:val="Heading2"/>
       </w:pPr>
       <w:r>
-        <w:t>Did it work?</w:t>
+        <w:t>Discussion</w:t>
       </w:r>
     </w:p>
     <w:p>
@@ -79,151 +246,12 @@
         <w:pStyle w:val="Heading3"/>
       </w:pPr>
       <w:r>
-        <w:t>Yes!</w:t>
-      </w:r>
-    </w:p>
-    <w:p>
-      <w:r>
-        <w:t>Apart from $.</w:t>
-      </w:r>
-      <w:proofErr w:type="spellStart"/>
-      <w:r>
-        <w:t>ajax</w:t>
-      </w:r>
-      <w:proofErr w:type="spellEnd"/>
-      <w:r>
-        <w:t xml:space="preserve">, </w:t>
-      </w:r>
-      <w:proofErr w:type="spellStart"/>
-      <w:r>
-        <w:t>jQuery</w:t>
-      </w:r>
-      <w:proofErr w:type="spellEnd"/>
-      <w:r>
-        <w:t xml:space="preserve"> works fine on </w:t>
-      </w:r>
-      <w:proofErr w:type="spellStart"/>
-      <w:r>
-        <w:t>WinJS's</w:t>
-      </w:r>
-      <w:proofErr w:type="spellEnd"/>
-      <w:r>
-        <w:t xml:space="preserve"> Chakra engine. </w:t>
-      </w:r>
-      <w:proofErr w:type="spellStart"/>
-      <w:proofErr w:type="gramStart"/>
-      <w:r>
-        <w:t>jQuery</w:t>
-      </w:r>
-      <w:proofErr w:type="spellEnd"/>
-      <w:proofErr w:type="gramEnd"/>
-      <w:r>
-        <w:t xml:space="preserve"> Geo does not use AJAX itself so this is not a problem.</w:t>
-      </w:r>
-    </w:p>
-    <w:p>
-      <w:r>
-        <w:t xml:space="preserve">The only change I had to make to </w:t>
-      </w:r>
-      <w:proofErr w:type="spellStart"/>
-      <w:r>
-        <w:t>jQuery</w:t>
-      </w:r>
-      <w:proofErr w:type="spellEnd"/>
-      <w:r>
-        <w:t xml:space="preserve"> Geo's source code was to surround any HTML text used to dynamically create elements with a Windows 8 JavaScript method: </w:t>
-      </w:r>
-      <w:proofErr w:type="spellStart"/>
-      <w:r>
-        <w:t>toStaticHtml</w:t>
-      </w:r>
-      <w:proofErr w:type="spellEnd"/>
-      <w:r>
-        <w:t xml:space="preserve">. This is required when you pass HTML to any </w:t>
-      </w:r>
-      <w:proofErr w:type="spellStart"/>
-      <w:r>
-        <w:t>jQuery</w:t>
-      </w:r>
-      <w:proofErr w:type="spellEnd"/>
-      <w:r>
-        <w:t xml:space="preserve"> manipulation method such as append.</w:t>
-      </w:r>
-    </w:p>
-    <w:p>
-      <w:r>
-        <w:t>Before:</w:t>
-      </w:r>
-    </w:p>
-    <w:p>
-      <w:pPr>
-        <w:pStyle w:val="Code"/>
-      </w:pPr>
-      <w:r>
-        <w:t>.append( '&lt;div /&gt;' )</w:t>
-      </w:r>
-    </w:p>
-    <w:p>
-      <w:r>
-        <w:t>After:</w:t>
-      </w:r>
-    </w:p>
-    <w:p>
-      <w:pPr>
-        <w:pStyle w:val="Code"/>
-      </w:pPr>
-      <w:r>
-        <w:t>.append( toStaticHTML( '&lt;div /&gt;' ) )</w:t>
-      </w:r>
-    </w:p>
-    <w:p>
-      <w:r>
-        <w:t xml:space="preserve">That's all I had to change in the </w:t>
-      </w:r>
-      <w:proofErr w:type="spellStart"/>
-      <w:r>
-        <w:t>jQuery</w:t>
-      </w:r>
-      <w:proofErr w:type="spellEnd"/>
-      <w:r>
-        <w:t xml:space="preserve"> Geo source to get it working in Windows Store apps. Read on for more detail.</w:t>
-      </w:r>
-    </w:p>
-    <w:p>
-      <w:pPr>
-        <w:pStyle w:val="Heading2"/>
-      </w:pPr>
-      <w:r>
-        <w:t>Discussion</w:t>
-      </w:r>
-    </w:p>
-    <w:p>
-      <w:pPr>
-        <w:pStyle w:val="Heading3"/>
-      </w:pPr>
-      <w:r>
-        <w:t xml:space="preserve">What about </w:t>
-      </w:r>
-      <w:proofErr w:type="spellStart"/>
-      <w:r>
-        <w:t>jQuery</w:t>
-      </w:r>
-      <w:proofErr w:type="spellEnd"/>
-      <w:r>
-        <w:t>?</w:t>
-      </w:r>
-    </w:p>
-    <w:p>
-      <w:r>
-        <w:t xml:space="preserve">With Windows 8, it is possible to build Windows Store apps with HTML, CSS, &amp; JavaScript. So, what about </w:t>
-      </w:r>
-      <w:proofErr w:type="spellStart"/>
-      <w:r>
-        <w:t>jQuery</w:t>
-      </w:r>
-      <w:proofErr w:type="spellEnd"/>
-      <w:r>
-        <w:t xml:space="preserve">? The moment I got an empty </w:t>
+        <w:t>What about jQuery?</w:t>
+      </w:r>
+    </w:p>
+    <w:p>
+      <w:r>
+        <w:t xml:space="preserve">With Windows 8, it is possible to build Windows Store apps with HTML, CSS, &amp; JavaScript. So, what about jQuery? The moment I got an empty </w:t>
       </w:r>
       <w:proofErr w:type="spellStart"/>
       <w:r>
@@ -261,7 +289,7 @@
       <w:r>
         <w:t xml:space="preserve">Then download a copy of 1.8.1 from </w:t>
       </w:r>
-      <w:hyperlink r:id="rId6" w:history="1">
+      <w:hyperlink r:id="rId8" w:history="1">
         <w:r>
           <w:rPr>
             <w:rStyle w:val="Hyperlink"/>
@@ -291,87 +319,59 @@
     </w:p>
     <w:p>
       <w:r>
+        <w:t xml:space="preserve">When you start the app, you will get three </w:t>
+      </w:r>
+      <w:r>
+        <w:t>“</w:t>
+      </w:r>
+      <w:r>
+        <w:t>Unable to add dynamic content</w:t>
+      </w:r>
+      <w:r>
+        <w:t>”</w:t>
+      </w:r>
+      <w:r>
+        <w:t xml:space="preserve"> errors. This is jQuery/Sizzle feature detecting the JavaScript engine. The tests are based on dynamic content created using </w:t>
+      </w:r>
+      <w:proofErr w:type="spellStart"/>
+      <w:r>
+        <w:t>innerHTML</w:t>
+      </w:r>
+      <w:proofErr w:type="spellEnd"/>
+      <w:r>
+        <w:t xml:space="preserve">. Windows 8 does not allow this without the </w:t>
+      </w:r>
+      <w:proofErr w:type="spellStart"/>
+      <w:r>
+        <w:t>toStaticHTML</w:t>
+      </w:r>
+      <w:proofErr w:type="spellEnd"/>
+      <w:r>
+        <w:t xml:space="preserve"> method so the tests will fail to correctly detect all </w:t>
+      </w:r>
+      <w:proofErr w:type="spellStart"/>
+      <w:r>
+        <w:t>WinJS</w:t>
+      </w:r>
+      <w:proofErr w:type="spellEnd"/>
+      <w:r>
+        <w:t xml:space="preserve"> features. However, I have not found issues with this when porting jQuery Geo and am hopeful that most of jQuery works as expected. If you find otherwise, you can download an un-minified version of jQuery and add </w:t>
+      </w:r>
+      <w:proofErr w:type="spellStart"/>
+      <w:r>
+        <w:t>toStaticHTML</w:t>
+      </w:r>
+      <w:proofErr w:type="spellEnd"/>
+      <w:r>
+        <w:t xml:space="preserve"> in these three places yourself.</w:t>
+      </w:r>
+    </w:p>
+    <w:p>
+      <w:pPr>
+        <w:pStyle w:val="Heading3"/>
+      </w:pPr>
+      <w:r>
         <w:lastRenderedPageBreak/>
-        <w:t xml:space="preserve">When you start the app, you will get </w:t>
-      </w:r>
-      <w:proofErr w:type="gramStart"/>
-      <w:r>
-        <w:t>three Unable to add dynamic content errors</w:t>
-      </w:r>
-      <w:proofErr w:type="gramEnd"/>
-      <w:r>
-        <w:t xml:space="preserve">. This is </w:t>
-      </w:r>
-      <w:proofErr w:type="spellStart"/>
-      <w:r>
-        <w:t>jQuery</w:t>
-      </w:r>
-      <w:proofErr w:type="spellEnd"/>
-      <w:r>
-        <w:t xml:space="preserve">/Sizzle feature detecting the JavaScript engine. The tests are based on dynamic content created using </w:t>
-      </w:r>
-      <w:proofErr w:type="spellStart"/>
-      <w:r>
-        <w:t>innerHTML</w:t>
-      </w:r>
-      <w:proofErr w:type="spellEnd"/>
-      <w:r>
-        <w:t xml:space="preserve">. Windows 8 does not allow this without the </w:t>
-      </w:r>
-      <w:proofErr w:type="spellStart"/>
-      <w:r>
-        <w:t>toStaticHTML</w:t>
-      </w:r>
-      <w:proofErr w:type="spellEnd"/>
-      <w:r>
-        <w:t xml:space="preserve"> method so the tests will fail to correctly detect all </w:t>
-      </w:r>
-      <w:proofErr w:type="spellStart"/>
-      <w:r>
-        <w:t>WinJS</w:t>
-      </w:r>
-      <w:proofErr w:type="spellEnd"/>
-      <w:r>
-        <w:t xml:space="preserve"> features. However, I have not found issues with this when porting </w:t>
-      </w:r>
-      <w:proofErr w:type="spellStart"/>
-      <w:r>
-        <w:t>jQuery</w:t>
-      </w:r>
-      <w:proofErr w:type="spellEnd"/>
-      <w:r>
-        <w:t xml:space="preserve"> Geo and am hopeful that most of </w:t>
-      </w:r>
-      <w:proofErr w:type="spellStart"/>
-      <w:r>
-        <w:t>jQuery</w:t>
-      </w:r>
-      <w:proofErr w:type="spellEnd"/>
-      <w:r>
-        <w:t xml:space="preserve"> works as expected. If you find otherwise, you can download an un-minified version of </w:t>
-      </w:r>
-      <w:proofErr w:type="spellStart"/>
-      <w:r>
-        <w:t>jQuery</w:t>
-      </w:r>
-      <w:proofErr w:type="spellEnd"/>
-      <w:r>
-        <w:t xml:space="preserve"> and add </w:t>
-      </w:r>
-      <w:proofErr w:type="spellStart"/>
-      <w:r>
-        <w:t>toStaticHTML</w:t>
-      </w:r>
-      <w:proofErr w:type="spellEnd"/>
-      <w:r>
-        <w:t xml:space="preserve"> in these three places yourself.</w:t>
-      </w:r>
-    </w:p>
-    <w:p>
-      <w:pPr>
-        <w:pStyle w:val="Heading3"/>
-      </w:pPr>
-      <w:r>
         <w:t>HTML1701</w:t>
       </w:r>
     </w:p>
@@ -385,15 +385,7 @@
       </w:r>
       <w:proofErr w:type="spellEnd"/>
       <w:r>
-        <w:t xml:space="preserve"> initial tests, you will get the same error any time you use </w:t>
-      </w:r>
-      <w:proofErr w:type="spellStart"/>
-      <w:r>
-        <w:t>jQuery</w:t>
-      </w:r>
-      <w:proofErr w:type="spellEnd"/>
-      <w:r>
-        <w:t xml:space="preserve"> manipulation methods yourself (such as append). The full text of the error is:</w:t>
+        <w:t xml:space="preserve"> initial tests, you will get the same error any time you use jQuery manipulation methods yourself (such as append). The full text of the error is:</w:t>
       </w:r>
     </w:p>
     <w:p>
@@ -428,7 +420,7 @@
       <w:r>
         <w:t xml:space="preserve">. For more information, see </w:t>
       </w:r>
-      <w:hyperlink r:id="rId7" w:history="1">
+      <w:hyperlink r:id="rId9" w:history="1">
         <w:r>
           <w:rPr>
             <w:rStyle w:val="Hyperlink"/>
@@ -450,15 +442,83 @@
       </w:r>
       <w:proofErr w:type="spellEnd"/>
       <w:r>
-        <w:t xml:space="preserve">. This includes any HTML sent to </w:t>
-      </w:r>
-      <w:proofErr w:type="spellStart"/>
+        <w:t xml:space="preserve">. This includes any HTML sent to jQuery. The </w:t>
+      </w:r>
+      <w:proofErr w:type="spellStart"/>
+      <w:r>
+        <w:t>toStaticHTML</w:t>
+      </w:r>
+      <w:proofErr w:type="spellEnd"/>
+      <w:r>
+        <w:t xml:space="preserve"> method strips tags and characters that pose a security threat. For example, it will completely remove script and link tags as well as inline event handlers. I found some posts online stating that it also strips HTML5 data attributes but that has not been the case in my testing. </w:t>
+      </w:r>
+      <w:proofErr w:type="gramStart"/>
       <w:r>
         <w:t>jQuery</w:t>
       </w:r>
-      <w:proofErr w:type="spellEnd"/>
-      <w:r>
-        <w:t xml:space="preserve">. The </w:t>
+      <w:proofErr w:type="gramEnd"/>
+      <w:r>
+        <w:t xml:space="preserve"> Geo relies heavily on data attributes and wouldn't work very well in Windows 8 without them.</w:t>
+      </w:r>
+    </w:p>
+    <w:p>
+      <w:r>
+        <w:t xml:space="preserve">The second suggestion is to use DOM methods such as </w:t>
+      </w:r>
+      <w:proofErr w:type="spellStart"/>
+      <w:r>
+        <w:t>createElement</w:t>
+      </w:r>
+      <w:proofErr w:type="spellEnd"/>
+      <w:r>
+        <w:t xml:space="preserve"> but, if you are creating fancy element hierarchies with data attributes and classes, this can get wordy and is not worth dropping the convenience of </w:t>
+      </w:r>
+      <w:proofErr w:type="spellStart"/>
+      <w:r>
+        <w:t>innerHTML</w:t>
+      </w:r>
+      <w:proofErr w:type="spellEnd"/>
+      <w:r>
+        <w:t>.</w:t>
+      </w:r>
+    </w:p>
+    <w:p>
+      <w:r>
+        <w:t xml:space="preserve">Since jQuery Geo doesn't append anything malicious, I chose to follow the first suggestion and wrap our dynamic HTML. We have eight calls which come to about an extra 112 characters. We can shrink that further using </w:t>
+      </w:r>
+      <w:proofErr w:type="spellStart"/>
+      <w:r>
+        <w:t>minification</w:t>
+      </w:r>
+      <w:proofErr w:type="spellEnd"/>
+      <w:r>
+        <w:t xml:space="preserve"> tricks.</w:t>
+      </w:r>
+    </w:p>
+    <w:p>
+      <w:r>
+        <w:t xml:space="preserve">Lastly, if you're expecting a change in jQuery core to wrap HTML internally don't get your hopes up. The jQuery team works toward web standards and this is neither </w:t>
+      </w:r>
+      <w:proofErr w:type="spellStart"/>
+      <w:r>
+        <w:t>web</w:t>
+      </w:r>
+      <w:proofErr w:type="spellEnd"/>
+      <w:r>
+        <w:t xml:space="preserve"> nor standard. It is more correct for developers to change how they call append when they know they're writing a Windows Store app.</w:t>
+      </w:r>
+    </w:p>
+    <w:p>
+      <w:pPr>
+        <w:pStyle w:val="Heading3"/>
+      </w:pPr>
+      <w:r>
+        <w:t>Only wrap text</w:t>
+      </w:r>
+    </w:p>
+    <w:p>
+      <w:r>
+        <w:t xml:space="preserve">When I first began adding </w:t>
       </w:r>
       <w:proofErr w:type="spellStart"/>
       <w:r>
@@ -466,101 +526,20 @@
       </w:r>
       <w:proofErr w:type="spellEnd"/>
       <w:r>
-        <w:t xml:space="preserve"> method strips tags and characters that pose a security threat. For example, it will completely remove script and link tags as well as inline event handlers. I found some posts online stating that it also strips HTML5 data attributes but that has not been the case in my testing. </w:t>
-      </w:r>
-      <w:proofErr w:type="spellStart"/>
+        <w:t>, I went overboard. I added it to every call to append and prepend in the library. The result was that all my maps had the string "[</w:t>
+      </w:r>
       <w:proofErr w:type="gramStart"/>
       <w:r>
-        <w:t>jQuery</w:t>
-      </w:r>
-      <w:proofErr w:type="spellEnd"/>
+        <w:t>object</w:t>
+      </w:r>
       <w:proofErr w:type="gramEnd"/>
       <w:r>
-        <w:t xml:space="preserve"> Geo relies heavily on data attributes and wouldn't work very well in Windows 8 without them.</w:t>
-      </w:r>
-    </w:p>
-    <w:p>
-      <w:r>
-        <w:t xml:space="preserve">The second suggestion is to use DOM methods such as </w:t>
-      </w:r>
-      <w:proofErr w:type="spellStart"/>
-      <w:r>
-        <w:t>createElement</w:t>
-      </w:r>
-      <w:proofErr w:type="spellEnd"/>
-      <w:r>
-        <w:t xml:space="preserve"> but, if you are creating fancy element hierarchies with data attributes and classes, this can get wordy and is not worth dropping the convenience of </w:t>
-      </w:r>
-      <w:proofErr w:type="spellStart"/>
-      <w:r>
-        <w:t>innerHTML</w:t>
-      </w:r>
-      <w:proofErr w:type="spellEnd"/>
-      <w:r>
-        <w:t>.</w:t>
-      </w:r>
-    </w:p>
-    <w:p>
-      <w:r>
-        <w:t xml:space="preserve">Since </w:t>
-      </w:r>
-      <w:proofErr w:type="spellStart"/>
-      <w:r>
-        <w:t>jQuery</w:t>
-      </w:r>
-      <w:proofErr w:type="spellEnd"/>
-      <w:r>
-        <w:t xml:space="preserve"> Geo doesn't append anything malicious, I chose to follow the first suggestion and wrap our dynamic HTML. We have eight calls which come to about an extra 112 characters. We can shrink that further using </w:t>
-      </w:r>
-      <w:proofErr w:type="spellStart"/>
-      <w:r>
-        <w:t>minification</w:t>
-      </w:r>
-      <w:proofErr w:type="spellEnd"/>
-      <w:r>
-        <w:t xml:space="preserve"> tricks.</w:t>
-      </w:r>
-    </w:p>
-    <w:p>
-      <w:r>
-        <w:t xml:space="preserve">Lastly, if you're expecting a change in </w:t>
-      </w:r>
-      <w:proofErr w:type="spellStart"/>
-      <w:r>
-        <w:t>jQuery</w:t>
-      </w:r>
-      <w:proofErr w:type="spellEnd"/>
-      <w:r>
-        <w:t xml:space="preserve"> core to wrap HTML internally don't get your hopes up. The </w:t>
-      </w:r>
-      <w:proofErr w:type="spellStart"/>
-      <w:r>
-        <w:t>jQuery</w:t>
-      </w:r>
-      <w:proofErr w:type="spellEnd"/>
-      <w:r>
-        <w:t xml:space="preserve"> team works toward web standards and this is neither </w:t>
-      </w:r>
-      <w:proofErr w:type="spellStart"/>
-      <w:r>
-        <w:t>web</w:t>
-      </w:r>
-      <w:proofErr w:type="spellEnd"/>
-      <w:r>
-        <w:t xml:space="preserve"> nor standard. It is more correct for developers to change how they call append when they know they're writing a Windows Store app.</w:t>
-      </w:r>
-    </w:p>
-    <w:p>
-      <w:pPr>
-        <w:pStyle w:val="Heading3"/>
-      </w:pPr>
-      <w:r>
-        <w:t>Only wrap text</w:t>
-      </w:r>
-    </w:p>
-    <w:p>
-      <w:r>
-        <w:t xml:space="preserve">When I first began adding </w:t>
+        <w:t xml:space="preserve"> Object]" at the top-left corner. I thought this was going to be a hard bug to track down.</w:t>
+      </w:r>
+    </w:p>
+    <w:p>
+      <w:r>
+        <w:t xml:space="preserve">The issue was that I was calling </w:t>
       </w:r>
       <w:proofErr w:type="spellStart"/>
       <w:r>
@@ -568,37 +547,7 @@
       </w:r>
       <w:proofErr w:type="spellEnd"/>
       <w:r>
-        <w:t>, I went overboard. I added it to every call to append and prepend in the library. The result was that all my maps had the string "[</w:t>
-      </w:r>
-      <w:proofErr w:type="gramStart"/>
-      <w:r>
-        <w:t>object</w:t>
-      </w:r>
-      <w:proofErr w:type="gramEnd"/>
-      <w:r>
-        <w:t xml:space="preserve"> Object]" at the top-left corner. I thought this was going to be a hard bug to track down.</w:t>
-      </w:r>
-    </w:p>
-    <w:p>
-      <w:r>
-        <w:lastRenderedPageBreak/>
-        <w:t xml:space="preserve">The issue was that I was calling </w:t>
-      </w:r>
-      <w:proofErr w:type="spellStart"/>
-      <w:r>
-        <w:t>toStaticHTML</w:t>
-      </w:r>
-      <w:proofErr w:type="spellEnd"/>
-      <w:r>
-        <w:t xml:space="preserve"> on a </w:t>
-      </w:r>
-      <w:proofErr w:type="spellStart"/>
-      <w:r>
-        <w:t>jQuery</w:t>
-      </w:r>
-      <w:proofErr w:type="spellEnd"/>
-      <w:r>
-        <w:t xml:space="preserve"> collection. The collection represented elements I needed to move around in the DOM (using detach and append) rather than create dynamically. </w:t>
+        <w:t xml:space="preserve"> on a jQuery collection. The collection represented elements I needed to move around in the DOM (using detach and append) rather than create dynamically. </w:t>
       </w:r>
       <w:proofErr w:type="spellStart"/>
       <w:proofErr w:type="gramStart"/>
@@ -651,6 +600,7 @@
         <w:pStyle w:val="Heading2"/>
       </w:pPr>
       <w:r>
+        <w:lastRenderedPageBreak/>
         <w:t>Round trip</w:t>
       </w:r>
     </w:p>
@@ -669,25 +619,15 @@
     </w:p>
     <w:p>
       <w:r>
-        <w:t xml:space="preserve">It may seem like a pain to have to call this method any time you want to create dynamic elements with HTML text but I'm happy that this is all I had to do to port </w:t>
-      </w:r>
-      <w:proofErr w:type="spellStart"/>
+        <w:t>It may seem like a pain to have to call this method any time you want to create dynamic elements with HTML text but I'm happy that this is all I had to do to port jQuery Geo to Windows 8.</w:t>
+      </w:r>
+      <w:r>
+        <w:t xml:space="preserve"> </w:t>
+      </w:r>
+      <w:proofErr w:type="gramStart"/>
       <w:r>
         <w:t>jQuery</w:t>
       </w:r>
-      <w:proofErr w:type="spellEnd"/>
-      <w:r>
-        <w:t xml:space="preserve"> Geo to Windows 8.</w:t>
-      </w:r>
-      <w:r>
-        <w:t xml:space="preserve"> </w:t>
-      </w:r>
-      <w:proofErr w:type="spellStart"/>
-      <w:proofErr w:type="gramStart"/>
-      <w:r>
-        <w:t>jQuery</w:t>
-      </w:r>
-      <w:proofErr w:type="spellEnd"/>
       <w:proofErr w:type="gramEnd"/>
       <w:r>
         <w:t xml:space="preserve"> Geo 1.0b2 will support Windows Store apps</w:t>
@@ -712,24 +652,14 @@
           <w:numId w:val="1"/>
         </w:numPr>
       </w:pPr>
-      <w:hyperlink r:id="rId8" w:history="1">
-        <w:proofErr w:type="spellStart"/>
+      <w:hyperlink r:id="rId10" w:history="1">
         <w:r>
           <w:rPr>
             <w:rStyle w:val="Hyperlink"/>
           </w:rPr>
-          <w:t>jQuery</w:t>
-        </w:r>
-        <w:proofErr w:type="spellEnd"/>
-        <w:r>
-          <w:rPr>
-            <w:rStyle w:val="Hyperlink"/>
-          </w:rPr>
-          <w:t xml:space="preserve"> Geo</w:t>
+          <w:t>jQuery Geo</w:t>
         </w:r>
       </w:hyperlink>
-      <w:bookmarkStart w:id="0" w:name="_GoBack"/>
-      <w:bookmarkEnd w:id="0"/>
     </w:p>
     <w:p>
       <w:pPr>
@@ -739,7 +669,7 @@
           <w:numId w:val="1"/>
         </w:numPr>
       </w:pPr>
-      <w:hyperlink r:id="rId9" w:history="1">
+      <w:hyperlink r:id="rId11" w:history="1">
         <w:proofErr w:type="spellStart"/>
         <w:r>
           <w:rPr>
@@ -767,7 +697,7 @@
           <w:numId w:val="1"/>
         </w:numPr>
       </w:pPr>
-      <w:hyperlink r:id="rId10" w:history="1">
+      <w:hyperlink r:id="rId12" w:history="1">
         <w:r>
           <w:rPr>
             <w:rStyle w:val="Hyperlink"/>
@@ -787,7 +717,7 @@
           <w:numId w:val="1"/>
         </w:numPr>
       </w:pPr>
-      <w:hyperlink r:id="rId11" w:history="1">
+      <w:hyperlink r:id="rId13" w:history="1">
         <w:r>
           <w:rPr>
             <w:rStyle w:val="Hyperlink"/>
@@ -1302,6 +1232,55 @@
       <w:u w:val="single"/>
     </w:rPr>
   </w:style>
+  <w:style w:type="paragraph" w:styleId="BalloonText">
+    <w:name w:val="Balloon Text"/>
+    <w:basedOn w:val="Normal"/>
+    <w:link w:val="BalloonTextChar"/>
+    <w:uiPriority w:val="99"/>
+    <w:semiHidden/>
+    <w:unhideWhenUsed/>
+    <w:rsid w:val="00F633FF"/>
+    <w:pPr>
+      <w:spacing w:after="0" w:line="240" w:lineRule="auto"/>
+    </w:pPr>
+    <w:rPr>
+      <w:rFonts w:ascii="Tahoma" w:hAnsi="Tahoma" w:cs="Tahoma"/>
+      <w:sz w:val="16"/>
+      <w:szCs w:val="16"/>
+    </w:rPr>
+  </w:style>
+  <w:style w:type="character" w:customStyle="1" w:styleId="BalloonTextChar">
+    <w:name w:val="Balloon Text Char"/>
+    <w:basedOn w:val="DefaultParagraphFont"/>
+    <w:link w:val="BalloonText"/>
+    <w:uiPriority w:val="99"/>
+    <w:semiHidden/>
+    <w:rsid w:val="00F633FF"/>
+    <w:rPr>
+      <w:rFonts w:ascii="Tahoma" w:hAnsi="Tahoma" w:cs="Tahoma"/>
+      <w:sz w:val="16"/>
+      <w:szCs w:val="16"/>
+    </w:rPr>
+  </w:style>
+  <w:style w:type="paragraph" w:styleId="Caption">
+    <w:name w:val="caption"/>
+    <w:basedOn w:val="Normal"/>
+    <w:next w:val="Normal"/>
+    <w:uiPriority w:val="35"/>
+    <w:unhideWhenUsed/>
+    <w:qFormat/>
+    <w:rsid w:val="00F633FF"/>
+    <w:pPr>
+      <w:spacing w:line="240" w:lineRule="auto"/>
+    </w:pPr>
+    <w:rPr>
+      <w:b/>
+      <w:bCs/>
+      <w:color w:val="4F81BD" w:themeColor="accent1"/>
+      <w:sz w:val="18"/>
+      <w:szCs w:val="18"/>
+    </w:rPr>
+  </w:style>
 </w:styles>
 </file>
 
@@ -1664,6 +1643,55 @@
     <w:rPr>
       <w:color w:val="0000FF" w:themeColor="hyperlink"/>
       <w:u w:val="single"/>
+    </w:rPr>
+  </w:style>
+  <w:style w:type="paragraph" w:styleId="BalloonText">
+    <w:name w:val="Balloon Text"/>
+    <w:basedOn w:val="Normal"/>
+    <w:link w:val="BalloonTextChar"/>
+    <w:uiPriority w:val="99"/>
+    <w:semiHidden/>
+    <w:unhideWhenUsed/>
+    <w:rsid w:val="00F633FF"/>
+    <w:pPr>
+      <w:spacing w:after="0" w:line="240" w:lineRule="auto"/>
+    </w:pPr>
+    <w:rPr>
+      <w:rFonts w:ascii="Tahoma" w:hAnsi="Tahoma" w:cs="Tahoma"/>
+      <w:sz w:val="16"/>
+      <w:szCs w:val="16"/>
+    </w:rPr>
+  </w:style>
+  <w:style w:type="character" w:customStyle="1" w:styleId="BalloonTextChar">
+    <w:name w:val="Balloon Text Char"/>
+    <w:basedOn w:val="DefaultParagraphFont"/>
+    <w:link w:val="BalloonText"/>
+    <w:uiPriority w:val="99"/>
+    <w:semiHidden/>
+    <w:rsid w:val="00F633FF"/>
+    <w:rPr>
+      <w:rFonts w:ascii="Tahoma" w:hAnsi="Tahoma" w:cs="Tahoma"/>
+      <w:sz w:val="16"/>
+      <w:szCs w:val="16"/>
+    </w:rPr>
+  </w:style>
+  <w:style w:type="paragraph" w:styleId="Caption">
+    <w:name w:val="caption"/>
+    <w:basedOn w:val="Normal"/>
+    <w:next w:val="Normal"/>
+    <w:uiPriority w:val="35"/>
+    <w:unhideWhenUsed/>
+    <w:qFormat/>
+    <w:rsid w:val="00F633FF"/>
+    <w:pPr>
+      <w:spacing w:line="240" w:lineRule="auto"/>
+    </w:pPr>
+    <w:rPr>
+      <w:b/>
+      <w:bCs/>
+      <w:color w:val="4F81BD" w:themeColor="accent1"/>
+      <w:sz w:val="18"/>
+      <w:szCs w:val="18"/>
     </w:rPr>
   </w:style>
 </w:styles>

</xml_diff>